<commit_message>
working on documentation again, lost original documentation
</commit_message>
<xml_diff>
--- a/Student_Portal_Documentation.docx
+++ b/Student_Portal_Documentation.docx
@@ -124,7 +124,15 @@
         </w:numPr>
       </w:pPr>
       <w:r>
-        <w:t>Welcome Screen (WelcomeScreen class)</w:t>
+        <w:t>Welcome Screen (</w:t>
+      </w:r>
+      <w:proofErr w:type="spellStart"/>
+      <w:r>
+        <w:t>WelcomeScreen</w:t>
+      </w:r>
+      <w:proofErr w:type="spellEnd"/>
+      <w:r>
+        <w:t xml:space="preserve"> class)</w:t>
       </w:r>
     </w:p>
     <w:p>
@@ -184,7 +192,15 @@
         </w:numPr>
       </w:pPr>
       <w:r>
-        <w:t>Site Lookup Screen (SiteLookupScreen class)</w:t>
+        <w:t>Site Lookup Screen (</w:t>
+      </w:r>
+      <w:proofErr w:type="spellStart"/>
+      <w:r>
+        <w:t>SiteLookupScreen</w:t>
+      </w:r>
+      <w:proofErr w:type="spellEnd"/>
+      <w:r>
+        <w:t xml:space="preserve"> class)</w:t>
       </w:r>
     </w:p>
     <w:p>
@@ -235,6 +251,120 @@
         <w:t>Two download options</w:t>
       </w:r>
     </w:p>
+    <w:p>
+      <w:pPr>
+        <w:pStyle w:val="Heading3"/>
+        <w:numPr>
+          <w:ilvl w:val="0"/>
+          <w:numId w:val="1"/>
+        </w:numPr>
+      </w:pPr>
+      <w:r>
+        <w:t>Data Download Screen</w:t>
+      </w:r>
+      <w:r>
+        <w:t xml:space="preserve"> (</w:t>
+      </w:r>
+      <w:proofErr w:type="spellStart"/>
+      <w:r>
+        <w:t>Download</w:t>
+      </w:r>
+      <w:r>
+        <w:t>Screen</w:t>
+      </w:r>
+      <w:proofErr w:type="spellEnd"/>
+      <w:r>
+        <w:t xml:space="preserve"> class)</w:t>
+      </w:r>
+    </w:p>
+    <w:p>
+      <w:pPr>
+        <w:pStyle w:val="ListParagraph"/>
+        <w:numPr>
+          <w:ilvl w:val="0"/>
+          <w:numId w:val="2"/>
+        </w:numPr>
+      </w:pPr>
+      <w:r>
+        <w:t>Facilitates downloading data and metadata based on user-specified parameters.</w:t>
+      </w:r>
+    </w:p>
+    <w:p>
+      <w:pPr>
+        <w:pStyle w:val="ListParagraph"/>
+        <w:numPr>
+          <w:ilvl w:val="0"/>
+          <w:numId w:val="2"/>
+        </w:numPr>
+      </w:pPr>
+      <w:r>
+        <w:t>Calendar widget for selecting start and end dates.</w:t>
+      </w:r>
+    </w:p>
+    <w:p>
+      <w:pPr>
+        <w:pStyle w:val="ListParagraph"/>
+        <w:numPr>
+          <w:ilvl w:val="0"/>
+          <w:numId w:val="2"/>
+        </w:numPr>
+      </w:pPr>
+      <w:r>
+        <w:t>Dropdown menus for selecting the site and file type.</w:t>
+      </w:r>
+    </w:p>
+    <w:p>
+      <w:pPr>
+        <w:pStyle w:val="ListParagraph"/>
+        <w:numPr>
+          <w:ilvl w:val="0"/>
+          <w:numId w:val="2"/>
+        </w:numPr>
+      </w:pPr>
+      <w:r>
+        <w:t>Buttons for downloading site metadata and data files.</w:t>
+      </w:r>
+    </w:p>
+    <w:p>
+      <w:pPr>
+        <w:pStyle w:val="Heading3"/>
+        <w:numPr>
+          <w:ilvl w:val="0"/>
+          <w:numId w:val="1"/>
+        </w:numPr>
+      </w:pPr>
+      <w:r>
+        <w:t>Login Screen</w:t>
+      </w:r>
+      <w:r>
+        <w:t xml:space="preserve"> (</w:t>
+      </w:r>
+      <w:proofErr w:type="spellStart"/>
+      <w:r>
+        <w:t>Login</w:t>
+      </w:r>
+      <w:r>
+        <w:t>Screen</w:t>
+      </w:r>
+      <w:proofErr w:type="spellEnd"/>
+      <w:r>
+        <w:t xml:space="preserve"> class)</w:t>
+      </w:r>
+    </w:p>
+    <w:p>
+      <w:pPr>
+        <w:pStyle w:val="ListParagraph"/>
+        <w:numPr>
+          <w:ilvl w:val="0"/>
+          <w:numId w:val="2"/>
+        </w:numPr>
+      </w:pPr>
+      <w:r>
+        <w:t>Main screen when starting the program</w:t>
+      </w:r>
+    </w:p>
+    <w:p/>
+    <w:p/>
     <w:sectPr>
       <w:pgSz w:w="12240" w:h="15840"/>
       <w:pgMar w:top="1440" w:right="1440" w:bottom="1440" w:left="1440" w:header="720" w:footer="720" w:gutter="0"/>

</xml_diff>